<commit_message>
Edits in evaluation and final revision
</commit_message>
<xml_diff>
--- a/report/7COM1079_Final report_2.12.24-2.docx
+++ b/report/7COM1079_Final report_2.12.24-2.docx
@@ -87,6 +87,10 @@
       <w:pPr>
         <w:rPr>
           <w:rFonts w:ascii="Times New Roman" w:eastAsia="Times New Roman" w:hAnsi="Times New Roman" w:cs="Times New Roman"/>
+          <w:b/>
+          <w:bCs/>
+          <w:i/>
+          <w:iCs/>
         </w:rPr>
       </w:pPr>
       <w:r>
@@ -98,43 +102,12 @@
       <w:r>
         <w:rPr>
           <w:rFonts w:ascii="Times New Roman" w:eastAsia="Times New Roman" w:hAnsi="Times New Roman" w:cs="Times New Roman"/>
-        </w:rPr>
-        <w:t>(</w:t>
-      </w:r>
-      <w:r>
-        <w:rPr>
-          <w:rFonts w:ascii="Times New Roman" w:eastAsia="Times New Roman" w:hAnsi="Times New Roman" w:cs="Times New Roman"/>
+          <w:b/>
+          <w:bCs/>
           <w:i/>
-        </w:rPr>
-        <w:t>t</w:t>
-      </w:r>
-      <w:r>
-        <w:rPr>
-          <w:rFonts w:ascii="Times New Roman" w:eastAsia="Times New Roman" w:hAnsi="Times New Roman" w:cs="Times New Roman"/>
-          <w:i/>
-        </w:rPr>
-        <w:t xml:space="preserve">he </w:t>
-      </w:r>
-      <w:r>
-        <w:rPr>
-          <w:rFonts w:ascii="Times New Roman" w:eastAsia="Times New Roman" w:hAnsi="Times New Roman" w:cs="Times New Roman"/>
-          <w:i/>
-        </w:rPr>
-        <w:t>t</w:t>
-      </w:r>
-      <w:r>
-        <w:rPr>
-          <w:rFonts w:ascii="Times New Roman" w:eastAsia="Times New Roman" w:hAnsi="Times New Roman" w:cs="Times New Roman"/>
-          <w:i/>
-        </w:rPr>
-        <w:t>opic of your research.</w:t>
-      </w:r>
-      <w:r>
-        <w:rPr>
-          <w:rFonts w:ascii="Times New Roman" w:eastAsia="Times New Roman" w:hAnsi="Times New Roman" w:cs="Times New Roman"/>
-          <w:i/>
-        </w:rPr>
-        <w:t>)</w:t>
+          <w:iCs/>
+        </w:rPr>
+        <w:t>Is there a difference in the proportions of income across different levels of education among adults in the USA?</w:t>
       </w:r>
     </w:p>
     <w:p>
@@ -512,6 +485,17 @@
     </w:p>
     <w:sdt>
       <w:sdtPr>
+        <w:rPr>
+          <w:rFonts w:asciiTheme="minorHAnsi" w:eastAsiaTheme="minorHAnsi" w:hAnsiTheme="minorHAnsi" w:cstheme="minorBidi"/>
+          <w:b w:val="0"/>
+          <w:bCs w:val="0"/>
+          <w:color w:val="auto"/>
+          <w:kern w:val="2"/>
+          <w:sz w:val="24"/>
+          <w:szCs w:val="24"/>
+          <w:lang w:val="en-GB"/>
+          <w14:ligatures w14:val="standardContextual"/>
+        </w:rPr>
         <w:id w:val="-198235802"/>
         <w:docPartObj>
           <w:docPartGallery w:val="Table of Contents"/>
@@ -520,14 +504,7 @@
       </w:sdtPr>
       <w:sdtEndPr>
         <w:rPr>
-          <w:rFonts w:asciiTheme="minorHAnsi" w:eastAsiaTheme="minorHAnsi" w:hAnsiTheme="minorHAnsi" w:cstheme="minorBidi"/>
           <w:noProof/>
-          <w:color w:val="auto"/>
-          <w:kern w:val="2"/>
-          <w:sz w:val="24"/>
-          <w:szCs w:val="24"/>
-          <w:lang w:val="en-GB"/>
-          <w14:ligatures w14:val="standardContextual"/>
         </w:rPr>
       </w:sdtEndPr>
       <w:sdtContent>
@@ -3794,157 +3771,27 @@
     <w:p/>
     <w:p>
       <w:pPr>
+        <w:ind w:left="720"/>
+        <w:rPr>
+          <w:rFonts w:ascii="Times New Roman" w:hAnsi="Times New Roman" w:cs="Times New Roman"/>
+        </w:rPr>
+      </w:pPr>
+      <w:r>
+        <w:rPr>
+          <w:rFonts w:ascii="Times New Roman" w:hAnsi="Times New Roman" w:cs="Times New Roman"/>
+        </w:rPr>
+        <w:t>Our teams have been excellent in solving challenges with data visualization done using R programming. Lab schedule conflicts presented a lot of planning involved and tools such as Trello and GitHub came in handy. Trello kept accountability and task management clear. GitHub was used to manage repositories for seamless collaboration. Each member's unique skills contributed to the quality of the project while the team tackled challenges with a growth mindset. It is the project that shows the right balance of technical complexity and teamwork-the success of planning and shared commitment.</w:t>
+      </w:r>
+    </w:p>
+    <w:p>
+      <w:pPr>
         <w:pStyle w:val="p1"/>
-        <w:ind w:left="720"/>
-        <w:jc w:val="both"/>
         <w:rPr>
           <w:rFonts w:ascii="Times New Roman" w:hAnsi="Times New Roman"/>
           <w:sz w:val="24"/>
           <w:szCs w:val="24"/>
         </w:rPr>
       </w:pPr>
-      <w:r>
-        <w:rPr>
-          <w:rFonts w:ascii="Times New Roman" w:hAnsi="Times New Roman"/>
-          <w:sz w:val="24"/>
-          <w:szCs w:val="24"/>
-        </w:rPr>
-        <w:t>Our team has achieved significant milestones in collaborative research projects, particularly in leveraging R programming to address data visualization challenges. Despite the potential challenges posed by differing laboratory schedules, effective communication and coordination were seamlessly achieved through meticulous planning and the strategic use of collaborative tools.</w:t>
-      </w:r>
-    </w:p>
-    <w:p>
-      <w:pPr>
-        <w:pStyle w:val="p2"/>
-        <w:jc w:val="both"/>
-        <w:rPr>
-          <w:rFonts w:ascii="Times New Roman" w:hAnsi="Times New Roman"/>
-          <w:sz w:val="24"/>
-          <w:szCs w:val="24"/>
-        </w:rPr>
-      </w:pPr>
-    </w:p>
-    <w:p>
-      <w:pPr>
-        <w:pStyle w:val="p1"/>
-        <w:ind w:left="720"/>
-        <w:jc w:val="both"/>
-        <w:rPr>
-          <w:rFonts w:ascii="Times New Roman" w:hAnsi="Times New Roman"/>
-          <w:sz w:val="24"/>
-          <w:szCs w:val="24"/>
-        </w:rPr>
-      </w:pPr>
-      <w:r>
-        <w:rPr>
-          <w:rFonts w:ascii="Times New Roman" w:hAnsi="Times New Roman"/>
-          <w:sz w:val="24"/>
-          <w:szCs w:val="24"/>
-        </w:rPr>
-        <w:t>One of the critical tools that underpinned our workflow was Trello, which served as the backbone of our planning and task management processes. From clearly defining project milestones to assigning responsibilities and establishing deadlines, Trello enabled us to maintain organization and focus. By delineating individual tasks, we ensured that each team member had clear ownership of their responsibilities while collectively contributing to the overarching goals of the project.</w:t>
-      </w:r>
-    </w:p>
-    <w:p>
-      <w:pPr>
-        <w:pStyle w:val="p2"/>
-        <w:jc w:val="both"/>
-        <w:rPr>
-          <w:rFonts w:ascii="Times New Roman" w:hAnsi="Times New Roman"/>
-          <w:sz w:val="24"/>
-          <w:szCs w:val="24"/>
-        </w:rPr>
-      </w:pPr>
-    </w:p>
-    <w:p>
-      <w:pPr>
-        <w:pStyle w:val="p1"/>
-        <w:ind w:left="720"/>
-        <w:jc w:val="both"/>
-        <w:rPr>
-          <w:rFonts w:ascii="Times New Roman" w:hAnsi="Times New Roman"/>
-          <w:sz w:val="24"/>
-          <w:szCs w:val="24"/>
-        </w:rPr>
-      </w:pPr>
-      <w:r>
-        <w:rPr>
-          <w:rFonts w:ascii="Times New Roman" w:hAnsi="Times New Roman"/>
-          <w:sz w:val="24"/>
-          <w:szCs w:val="24"/>
-        </w:rPr>
-        <w:t>GitHub was equally instrumental in the success of our project, providing a robust platform for the development, testing, and refinement of our codebase. Through diligent repository management, we avoided code conflicts during merges, ensuring that our repository remained clean, functional, and well-documented. Every contribution was carefully reviewed and integrated with feedback from team members, exemplifying our collaborative synergy even when working remotely.</w:t>
-      </w:r>
-    </w:p>
-    <w:p>
-      <w:pPr>
-        <w:pStyle w:val="p2"/>
-        <w:jc w:val="both"/>
-        <w:rPr>
-          <w:rFonts w:ascii="Times New Roman" w:hAnsi="Times New Roman"/>
-          <w:sz w:val="24"/>
-          <w:szCs w:val="24"/>
-        </w:rPr>
-      </w:pPr>
-    </w:p>
-    <w:p>
-      <w:pPr>
-        <w:pStyle w:val="p1"/>
-        <w:ind w:left="720"/>
-        <w:jc w:val="both"/>
-        <w:rPr>
-          <w:rFonts w:ascii="Times New Roman" w:hAnsi="Times New Roman"/>
-          <w:sz w:val="24"/>
-          <w:szCs w:val="24"/>
-        </w:rPr>
-      </w:pPr>
-      <w:r>
-        <w:rPr>
-          <w:rFonts w:ascii="Times New Roman" w:hAnsi="Times New Roman"/>
-          <w:sz w:val="24"/>
-          <w:szCs w:val="24"/>
-        </w:rPr>
-        <w:t>The project was a testament to the collective efforts and diverse skill sets of the team. Each member brought unique expertise that not only enhanced the quality of the code but also contributed to a technically superior and visually compelling output. Challenges encountered throughout the project were met with a proactive and solution-oriented mindset, fostering an environment of growth and learning.</w:t>
-      </w:r>
-    </w:p>
-    <w:p>
-      <w:pPr>
-        <w:pStyle w:val="p2"/>
-        <w:jc w:val="both"/>
-        <w:rPr>
-          <w:rFonts w:ascii="Times New Roman" w:hAnsi="Times New Roman"/>
-          <w:sz w:val="24"/>
-          <w:szCs w:val="24"/>
-        </w:rPr>
-      </w:pPr>
-    </w:p>
-    <w:p>
-      <w:pPr>
-        <w:pStyle w:val="p1"/>
-        <w:ind w:left="720"/>
-        <w:jc w:val="both"/>
-        <w:rPr>
-          <w:rFonts w:ascii="Times New Roman" w:hAnsi="Times New Roman"/>
-          <w:sz w:val="24"/>
-          <w:szCs w:val="24"/>
-        </w:rPr>
-      </w:pPr>
-      <w:r>
-        <w:rPr>
-          <w:rFonts w:ascii="Times New Roman" w:hAnsi="Times New Roman"/>
-          <w:sz w:val="24"/>
-          <w:szCs w:val="24"/>
-        </w:rPr>
-        <w:t>In summary, this project highlights our ability to balance technical complexity with effective teamwork. It underscores the importance of meticulous planning, clear communication, and a shared commitment to excellence, all of which were pivotal to our success.</w:t>
-      </w:r>
-    </w:p>
-    <w:p>
-      <w:pPr>
-        <w:pStyle w:val="p1"/>
-        <w:rPr>
-          <w:rFonts w:ascii="Times New Roman" w:hAnsi="Times New Roman"/>
-          <w:sz w:val="24"/>
-          <w:szCs w:val="24"/>
-        </w:rPr>
-      </w:pPr>
     </w:p>
     <w:p>
       <w:pPr>
@@ -3960,36 +3807,27 @@
     <w:p/>
     <w:p>
       <w:pPr>
+        <w:ind w:left="720"/>
         <w:rPr>
           <w:rFonts w:ascii="Times New Roman" w:hAnsi="Times New Roman" w:cs="Times New Roman"/>
         </w:rPr>
       </w:pPr>
-    </w:p>
-    <w:p>
-      <w:pPr>
-        <w:ind w:left="720"/>
+      <w:r>
         <w:rPr>
           <w:rFonts w:ascii="Times New Roman" w:hAnsi="Times New Roman" w:cs="Times New Roman"/>
         </w:rPr>
-      </w:pPr>
+        <w:t xml:space="preserve">Time conflicts hindered scheduling, despite virtual meetings on Google Meet. Recording sessions and centralizing meeting notes could improve efficiency. Expanding Slack beyond tutor communication to include team discussions and shared channels would streamline updates and feedback. R programming’s steep learning curve slowed progress; earlier workshops, curated resources, and collaborative coding sessions could ease adaptation. Lastly, inconsistent GitHub commit messages caused </w:t>
+      </w:r>
       <w:r>
         <w:rPr>
           <w:rFonts w:ascii="Times New Roman" w:hAnsi="Times New Roman" w:cs="Times New Roman"/>
         </w:rPr>
-        <w:t>While the project overall ended up as a good success story, certain points surely provided an avenue for improvement:</w:t>
-      </w:r>
-    </w:p>
-    <w:p>
-      <w:pPr>
-        <w:ind w:left="720"/>
-        <w:rPr>
-          <w:rFonts w:ascii="Times New Roman" w:hAnsi="Times New Roman" w:cs="Times New Roman"/>
-        </w:rPr>
-      </w:pPr>
-    </w:p>
-    <w:p>
-      <w:pPr>
-        <w:ind w:left="720"/>
+        <w:lastRenderedPageBreak/>
+        <w:t>confusion; clearer guidelines for detailed commit documentation would improve code review and traceability.</w:t>
+      </w:r>
+    </w:p>
+    <w:p>
+      <w:pPr>
         <w:jc w:val="both"/>
         <w:rPr>
           <w:rFonts w:ascii="Times New Roman" w:hAnsi="Times New Roman" w:cs="Times New Roman"/>
@@ -3997,415 +3835,134 @@
           <w:bCs/>
         </w:rPr>
       </w:pPr>
-      <w:r>
+    </w:p>
+    <w:p>
+      <w:pPr>
+        <w:pStyle w:val="Heading2"/>
+        <w:ind w:firstLine="720"/>
+      </w:pPr>
+      <w:bookmarkStart w:id="19" w:name="_Toc187076979"/>
+      <w:r>
+        <w:t>5</w:t>
+      </w:r>
+      <w:r>
+        <w:t>.3 Group’s Time Management</w:t>
+      </w:r>
+      <w:bookmarkEnd w:id="19"/>
+    </w:p>
+    <w:p/>
+    <w:p>
+      <w:pPr>
+        <w:ind w:left="720"/>
         <w:rPr>
           <w:rFonts w:ascii="Times New Roman" w:hAnsi="Times New Roman" w:cs="Times New Roman"/>
+        </w:rPr>
+      </w:pPr>
+      <w:r>
+        <w:rPr>
+          <w:rFonts w:ascii="Times New Roman" w:hAnsi="Times New Roman" w:cs="Times New Roman"/>
+        </w:rPr>
+        <w:t>The phases of data collection, visualization, and testing broke the project into smaller bits, which made it possible for the team to manage time optimally. Trello and GitHub took care of efficient task-tracking and collaborative efforts and combined with regular updates and flexible meetings to ensure that progress continues. Although there were some minor last-minute bug fixes, all the milestones were met in time through persistent hard work and good teamwork.</w:t>
+      </w:r>
+    </w:p>
+    <w:p>
+      <w:pPr>
+        <w:ind w:left="720"/>
+        <w:jc w:val="both"/>
+        <w:rPr>
+          <w:rFonts w:ascii="Times New Roman" w:hAnsi="Times New Roman" w:cs="Times New Roman"/>
+        </w:rPr>
+      </w:pPr>
+    </w:p>
+    <w:p>
+      <w:pPr>
+        <w:pStyle w:val="Heading2"/>
+        <w:ind w:firstLine="720"/>
+      </w:pPr>
+      <w:bookmarkStart w:id="20" w:name="_Toc187076980"/>
+      <w:r>
+        <w:t>5</w:t>
+      </w:r>
+      <w:r>
+        <w:t>.4 Project’s Overall Judgement</w:t>
+      </w:r>
+      <w:bookmarkEnd w:id="20"/>
+    </w:p>
+    <w:p>
+      <w:pPr>
+        <w:ind w:left="720"/>
+        <w:rPr>
+          <w:rFonts w:ascii="Times New Roman" w:hAnsi="Times New Roman" w:cs="Times New Roman"/>
+        </w:rPr>
+      </w:pPr>
+      <w:r>
+        <w:rPr>
+          <w:rFonts w:ascii="Times New Roman" w:hAnsi="Times New Roman" w:cs="Times New Roman"/>
+        </w:rPr>
+        <w:t>The project reached its milestones by realizing effective visualisation of results from a well-functioning user-friendly R program that addressed the problem efficiently. Trello and GitHub have also made a significant contribution to task management and collaborative undertaking between members, while proactive communication via Google Meet was instrumental in effective coordination. It is clear from the output: technical excellence, collaborative teamwork, and positive commitment to the quality process right through.</w:t>
+      </w:r>
+    </w:p>
+    <w:p/>
+    <w:p>
+      <w:pPr>
+        <w:pStyle w:val="Heading1"/>
+      </w:pPr>
+      <w:bookmarkStart w:id="21" w:name="_Toc187076981"/>
+      <w:r>
+        <w:t>6.Conclusions</w:t>
+      </w:r>
+      <w:bookmarkEnd w:id="21"/>
+    </w:p>
+    <w:p>
+      <w:pPr>
+        <w:pStyle w:val="Heading2"/>
+        <w:ind w:firstLine="720"/>
+      </w:pPr>
+      <w:bookmarkStart w:id="22" w:name="_Toc187076982"/>
+      <w:r>
+        <w:t>6.1 Results explained</w:t>
+      </w:r>
+      <w:bookmarkEnd w:id="22"/>
+      <w:r>
+        <w:t xml:space="preserve"> </w:t>
+      </w:r>
+    </w:p>
+    <w:p>
+      <w:pPr>
+        <w:ind w:left="720"/>
+        <w:jc w:val="both"/>
+      </w:pPr>
+      <w:r>
+        <w:br/>
+        <w:t>Analysis of the dataset revealed significant differences in income proportions between educational levels. Higher income groups (&gt;50K) demonstrated a substantial association with higher educational accomplishment, whilst lower education levels tended to fall into the ≤50K category. Those with a doctorate or master's degree, for instance, are stacked toward the higher wage brackets. The chi-square test provided statistical support for these, confirming the study's hypothesis</w:t>
+      </w:r>
+      <w:r>
+        <w:t xml:space="preserve"> </w:t>
+      </w:r>
+      <w:r>
+        <w:t>regarding the relationship between education and income distribution.</w:t>
+      </w:r>
+    </w:p>
+    <w:p>
+      <w:pPr>
+        <w:pStyle w:val="Heading2"/>
+        <w:ind w:firstLine="720"/>
+      </w:pPr>
+      <w:bookmarkStart w:id="23" w:name="_Toc187076983"/>
+      <w:r>
+        <w:t>6.2 Interpretation of the results</w:t>
+      </w:r>
+      <w:bookmarkEnd w:id="23"/>
+    </w:p>
+    <w:p/>
+    <w:p>
+      <w:pPr>
+        <w:ind w:left="720"/>
+        <w:jc w:val="both"/>
+        <w:rPr>
           <w:b/>
           <w:bCs/>
         </w:rPr>
-        <w:t>Time Conflicts</w:t>
-      </w:r>
-      <w:r>
-        <w:rPr>
-          <w:rFonts w:ascii="Times New Roman" w:hAnsi="Times New Roman" w:cs="Times New Roman"/>
-          <w:b/>
-          <w:bCs/>
-        </w:rPr>
-        <w:t xml:space="preserve">: </w:t>
-      </w:r>
-      <w:r>
-        <w:rPr>
-          <w:rFonts w:ascii="Times New Roman" w:hAnsi="Times New Roman" w:cs="Times New Roman"/>
-        </w:rPr>
-        <w:t xml:space="preserve">Aligning meetings among team members to non-existent lab hours would remain one of the greatest challenges. However, most of this was bridged by the virtual discussions held within Google Meet. That flexibility with using virtual meetings made possible scenarios where team members could connect from different locations and discuss critical aspects of the project. It might still be quite little with time overlaps, making some final decisions slow. In future projects, we may augment this system even further to help bring everyone up to speed by recording the Google Meet sessions for those not present, or by centralizing shared documentation on meeting notes. </w:t>
-      </w:r>
-    </w:p>
-    <w:p>
-      <w:pPr>
-        <w:jc w:val="both"/>
-        <w:rPr>
-          <w:rFonts w:ascii="Times New Roman" w:hAnsi="Times New Roman" w:cs="Times New Roman"/>
-        </w:rPr>
-      </w:pPr>
-    </w:p>
-    <w:p>
-      <w:pPr>
-        <w:ind w:left="720"/>
-        <w:jc w:val="both"/>
-        <w:rPr>
-          <w:rFonts w:ascii="Times New Roman" w:hAnsi="Times New Roman" w:cs="Times New Roman"/>
-        </w:rPr>
-      </w:pPr>
-      <w:r>
-        <w:rPr>
-          <w:rFonts w:ascii="Times New Roman" w:hAnsi="Times New Roman" w:cs="Times New Roman"/>
-        </w:rPr>
-        <w:t xml:space="preserve">Slack, which had been primarily used for tutor communications, could create a whole new layer for communication and support - something that would allow us to get inputs or feedback quickly, clear up doubts, or share updates with tutors. A future vision would expand Slack even more to include asynchronous </w:t>
-      </w:r>
-      <w:proofErr w:type="gramStart"/>
-      <w:r>
-        <w:rPr>
-          <w:rFonts w:ascii="Times New Roman" w:hAnsi="Times New Roman" w:cs="Times New Roman"/>
-        </w:rPr>
-        <w:t>teams</w:t>
-      </w:r>
-      <w:proofErr w:type="gramEnd"/>
-      <w:r>
-        <w:rPr>
-          <w:rFonts w:ascii="Times New Roman" w:hAnsi="Times New Roman" w:cs="Times New Roman"/>
-        </w:rPr>
-        <w:t xml:space="preserve"> discussion or even some shared channels to add another layer of communication with Google Meet, as it would also suffice for some settings.</w:t>
-      </w:r>
-    </w:p>
-    <w:p>
-      <w:pPr>
-        <w:ind w:left="720"/>
-        <w:rPr>
-          <w:rFonts w:ascii="Times New Roman" w:hAnsi="Times New Roman" w:cs="Times New Roman"/>
-        </w:rPr>
-      </w:pPr>
-    </w:p>
-    <w:p>
-      <w:pPr>
-        <w:ind w:left="720"/>
-        <w:jc w:val="both"/>
-        <w:rPr>
-          <w:rFonts w:ascii="Times New Roman" w:hAnsi="Times New Roman" w:cs="Times New Roman"/>
-          <w:b/>
-          <w:bCs/>
-        </w:rPr>
-      </w:pPr>
-      <w:r>
-        <w:rPr>
-          <w:rFonts w:ascii="Times New Roman" w:hAnsi="Times New Roman" w:cs="Times New Roman"/>
-          <w:b/>
-          <w:bCs/>
-        </w:rPr>
-        <w:t>Initial Learning Curve</w:t>
-      </w:r>
-      <w:r>
-        <w:rPr>
-          <w:rFonts w:ascii="Times New Roman" w:hAnsi="Times New Roman" w:cs="Times New Roman"/>
-          <w:b/>
-          <w:bCs/>
-        </w:rPr>
-        <w:t xml:space="preserve">: </w:t>
-      </w:r>
-      <w:r>
-        <w:rPr>
-          <w:rFonts w:ascii="Times New Roman" w:hAnsi="Times New Roman" w:cs="Times New Roman"/>
-        </w:rPr>
-        <w:t xml:space="preserve">R programming had one of the </w:t>
-      </w:r>
-      <w:r>
-        <w:rPr>
-          <w:rFonts w:ascii="Times New Roman" w:hAnsi="Times New Roman" w:cs="Times New Roman"/>
-        </w:rPr>
-        <w:t>steepest</w:t>
-      </w:r>
-      <w:r>
-        <w:rPr>
-          <w:rFonts w:ascii="Times New Roman" w:hAnsi="Times New Roman" w:cs="Times New Roman"/>
-        </w:rPr>
-        <w:t xml:space="preserve"> learning </w:t>
-      </w:r>
-      <w:r>
-        <w:rPr>
-          <w:rFonts w:ascii="Times New Roman" w:hAnsi="Times New Roman" w:cs="Times New Roman"/>
-        </w:rPr>
-        <w:t>curves</w:t>
-      </w:r>
-      <w:r>
-        <w:rPr>
-          <w:rFonts w:ascii="Times New Roman" w:hAnsi="Times New Roman" w:cs="Times New Roman"/>
-        </w:rPr>
-        <w:t>, and the visualization libraries posed the most challenge to some of the team members who have been introduced to those tools. It caused a slowdown, even though, like magic, the group eventually adapted through personal efforts and support from the colleagues. The tutors on Slack helped to address many technical queries, but it could have been more proactive in addressing the learning curve with dedicated workshops or collaborative coding sessions scheduled earlier into the timeline of the project. Curated resources such as an already gathered collection of tutorials and documentation shared in team meetings or on Slack would form another effective basis for building confidence among the members.</w:t>
-      </w:r>
-    </w:p>
-    <w:p>
-      <w:pPr>
-        <w:ind w:left="720"/>
-        <w:rPr>
-          <w:rFonts w:ascii="Times New Roman" w:hAnsi="Times New Roman" w:cs="Times New Roman"/>
-        </w:rPr>
-      </w:pPr>
-    </w:p>
-    <w:p>
-      <w:pPr>
-        <w:ind w:left="720"/>
-        <w:jc w:val="both"/>
-        <w:rPr>
-          <w:rFonts w:ascii="Times New Roman" w:hAnsi="Times New Roman" w:cs="Times New Roman"/>
-        </w:rPr>
-      </w:pPr>
-      <w:r>
-        <w:rPr>
-          <w:rFonts w:ascii="Times New Roman" w:hAnsi="Times New Roman" w:cs="Times New Roman"/>
-          <w:b/>
-          <w:bCs/>
-        </w:rPr>
-        <w:t>Commit Documentation</w:t>
-      </w:r>
-      <w:r>
-        <w:rPr>
-          <w:rFonts w:ascii="Times New Roman" w:hAnsi="Times New Roman" w:cs="Times New Roman"/>
-          <w:b/>
-          <w:bCs/>
-        </w:rPr>
-        <w:t xml:space="preserve">: </w:t>
-      </w:r>
-      <w:r>
-        <w:rPr>
-          <w:rFonts w:ascii="Times New Roman" w:hAnsi="Times New Roman" w:cs="Times New Roman"/>
-        </w:rPr>
-        <w:t xml:space="preserve">GitHub was a very helpful tool to work with in getting the project repository well organized yet commit documentation had some inconsistencies leading to some confuse in it at times. As a team, we were able to take full advantage </w:t>
-      </w:r>
-      <w:r>
-        <w:rPr>
-          <w:rFonts w:ascii="Times New Roman" w:hAnsi="Times New Roman" w:cs="Times New Roman"/>
-        </w:rPr>
-        <w:lastRenderedPageBreak/>
-        <w:t xml:space="preserve">of GitHub for version control. However, some commit messages </w:t>
-      </w:r>
-      <w:proofErr w:type="gramStart"/>
-      <w:r>
-        <w:rPr>
-          <w:rFonts w:ascii="Times New Roman" w:hAnsi="Times New Roman" w:cs="Times New Roman"/>
-        </w:rPr>
-        <w:t>actually did</w:t>
-      </w:r>
-      <w:proofErr w:type="gramEnd"/>
-      <w:r>
-        <w:rPr>
-          <w:rFonts w:ascii="Times New Roman" w:hAnsi="Times New Roman" w:cs="Times New Roman"/>
-        </w:rPr>
-        <w:t xml:space="preserve"> not contain sufficient detail about the reasons for making those changes or the context of those edits that makes code review painful. Clear and comprehensive guidelines focused on writing commit messages would better clarify and trace changes</w:t>
-      </w:r>
-      <w:r>
-        <w:rPr>
-          <w:rFonts w:ascii="Times New Roman" w:hAnsi="Times New Roman" w:cs="Times New Roman"/>
-        </w:rPr>
-        <w:t>.</w:t>
-      </w:r>
-    </w:p>
-    <w:p>
-      <w:pPr>
-        <w:ind w:left="720"/>
-        <w:jc w:val="both"/>
-        <w:rPr>
-          <w:rFonts w:ascii="Times New Roman" w:hAnsi="Times New Roman" w:cs="Times New Roman"/>
-          <w:b/>
-          <w:bCs/>
-        </w:rPr>
-      </w:pPr>
-    </w:p>
-    <w:p>
-      <w:pPr>
-        <w:pStyle w:val="Heading2"/>
-        <w:ind w:firstLine="720"/>
-      </w:pPr>
-      <w:bookmarkStart w:id="19" w:name="_Toc187076979"/>
-      <w:r>
-        <w:t>5</w:t>
-      </w:r>
-      <w:r>
-        <w:t>.3 Group’s Time Management</w:t>
-      </w:r>
-      <w:bookmarkEnd w:id="19"/>
-    </w:p>
-    <w:p/>
-    <w:p>
-      <w:pPr>
-        <w:ind w:left="720"/>
-        <w:jc w:val="both"/>
-        <w:rPr>
-          <w:rFonts w:ascii="Times New Roman" w:hAnsi="Times New Roman" w:cs="Times New Roman"/>
-        </w:rPr>
-      </w:pPr>
-      <w:r>
-        <w:rPr>
-          <w:rFonts w:ascii="Times New Roman" w:hAnsi="Times New Roman" w:cs="Times New Roman"/>
-        </w:rPr>
-        <w:t>Our team exercised an excellent manage of time by following the project schedule and milestone achievement dates. The Trello boards which were effective for distributing tasks, clarifying roles, and setting deliverable deadlines were systematic so that all remained on the same page, notwithstanding the differences in the lab schedule. Updates and task watching on the Trello platform gave everyone accountability and shared transparency as we organized ourselves toward our targeted goals.</w:t>
-      </w:r>
-    </w:p>
-    <w:p>
-      <w:pPr>
-        <w:ind w:left="720"/>
-        <w:jc w:val="both"/>
-        <w:rPr>
-          <w:rFonts w:ascii="Times New Roman" w:hAnsi="Times New Roman" w:cs="Times New Roman"/>
-        </w:rPr>
-      </w:pPr>
-    </w:p>
-    <w:p>
-      <w:pPr>
-        <w:ind w:left="720"/>
-        <w:jc w:val="both"/>
-        <w:rPr>
-          <w:rFonts w:ascii="Times New Roman" w:hAnsi="Times New Roman" w:cs="Times New Roman"/>
-        </w:rPr>
-      </w:pPr>
-      <w:r>
-        <w:rPr>
-          <w:rFonts w:ascii="Times New Roman" w:hAnsi="Times New Roman" w:cs="Times New Roman"/>
-        </w:rPr>
-        <w:t xml:space="preserve">Some delays were caused by unknown bugs and integration troubles most especially during code contributions merging of bits. Such delays were fairly resolved without them majoring on the overall timeline using collaborative problem solving. Timely communication and decision-making were further strengthened </w:t>
-      </w:r>
-      <w:proofErr w:type="gramStart"/>
-      <w:r>
-        <w:rPr>
-          <w:rFonts w:ascii="Times New Roman" w:hAnsi="Times New Roman" w:cs="Times New Roman"/>
-        </w:rPr>
-        <w:t>by the use of</w:t>
-      </w:r>
-      <w:proofErr w:type="gramEnd"/>
-      <w:r>
-        <w:rPr>
-          <w:rFonts w:ascii="Times New Roman" w:hAnsi="Times New Roman" w:cs="Times New Roman"/>
-        </w:rPr>
-        <w:t xml:space="preserve"> Google Meet. We could certainly use a buffer period in future projects to enhance flexibility and fortify the team even better in managing its time.</w:t>
-      </w:r>
-    </w:p>
-    <w:p>
-      <w:pPr>
-        <w:ind w:left="720"/>
-        <w:jc w:val="both"/>
-        <w:rPr>
-          <w:rFonts w:ascii="Times New Roman" w:hAnsi="Times New Roman" w:cs="Times New Roman"/>
-        </w:rPr>
-      </w:pPr>
-    </w:p>
-    <w:p>
-      <w:pPr>
-        <w:pStyle w:val="Heading2"/>
-        <w:ind w:firstLine="720"/>
-      </w:pPr>
-      <w:bookmarkStart w:id="20" w:name="_Toc187076980"/>
-      <w:r>
-        <w:t>5</w:t>
-      </w:r>
-      <w:r>
-        <w:t>.4 Project’s Overall Judgement</w:t>
-      </w:r>
-      <w:bookmarkEnd w:id="20"/>
-    </w:p>
-    <w:p/>
-    <w:p>
-      <w:pPr>
-        <w:pStyle w:val="p1"/>
-        <w:ind w:left="720"/>
-        <w:jc w:val="both"/>
-        <w:rPr>
-          <w:rFonts w:ascii="Times New Roman" w:hAnsi="Times New Roman"/>
-          <w:sz w:val="24"/>
-          <w:szCs w:val="24"/>
-        </w:rPr>
-      </w:pPr>
-      <w:r>
-        <w:rPr>
-          <w:rFonts w:ascii="Times New Roman" w:hAnsi="Times New Roman"/>
-          <w:sz w:val="24"/>
-          <w:szCs w:val="24"/>
-        </w:rPr>
-        <w:t>This project successfully achieved all its objectives, delivering valuable research outputs characterized by striking visualizations. The R program we developed is not only highly functional but also user-friendly, effectively and precisely addressing the identified visualization challenges. The visual outputs provide meaningful interpretations of the data while exemplifying the team’s technical expertise and commitment to excellence.</w:t>
-      </w:r>
-    </w:p>
-    <w:p>
-      <w:pPr>
-        <w:pStyle w:val="p2"/>
-        <w:jc w:val="both"/>
-        <w:rPr>
-          <w:rFonts w:ascii="Times New Roman" w:hAnsi="Times New Roman"/>
-          <w:sz w:val="24"/>
-          <w:szCs w:val="24"/>
-        </w:rPr>
-      </w:pPr>
-    </w:p>
-    <w:p>
-      <w:pPr>
-        <w:pStyle w:val="p1"/>
-        <w:ind w:left="720"/>
-        <w:jc w:val="both"/>
-        <w:rPr>
-          <w:rFonts w:ascii="Times New Roman" w:hAnsi="Times New Roman"/>
-          <w:sz w:val="24"/>
-          <w:szCs w:val="24"/>
-        </w:rPr>
-      </w:pPr>
-      <w:r>
-        <w:rPr>
-          <w:rFonts w:ascii="Times New Roman" w:hAnsi="Times New Roman"/>
-          <w:sz w:val="24"/>
-          <w:szCs w:val="24"/>
-        </w:rPr>
-        <w:t>The success of this project was largely driven by teamwork and the strategic use of collaboration tools. Trello provided a structured framework for planning and task management, while GitHub facilitated seamless version control and efficient integration of contributions. These tools, complemented by proactive communication through Google Meet, ensured consistent coordination and productivity throughout the project’s lifecycle. As a result, the final output is cohesive, technically robust, and a testament to both the team’s collaborative efforts and the efficiency of the workflow.</w:t>
-      </w:r>
-    </w:p>
-    <w:p>
-      <w:pPr>
-        <w:pStyle w:val="Heading1"/>
-      </w:pPr>
-      <w:bookmarkStart w:id="21" w:name="_Toc187076981"/>
-      <w:r>
-        <w:t>6.Conclusions</w:t>
-      </w:r>
-      <w:bookmarkEnd w:id="21"/>
-    </w:p>
-    <w:p>
-      <w:pPr>
-        <w:pStyle w:val="Heading2"/>
-        <w:ind w:firstLine="720"/>
-      </w:pPr>
-      <w:bookmarkStart w:id="22" w:name="_Toc187076982"/>
-      <w:r>
-        <w:t>6.1 Results explained</w:t>
-      </w:r>
-      <w:bookmarkEnd w:id="22"/>
-      <w:r>
-        <w:t xml:space="preserve"> </w:t>
-      </w:r>
-    </w:p>
-    <w:p>
-      <w:pPr>
-        <w:ind w:left="720"/>
-        <w:jc w:val="both"/>
-      </w:pPr>
-      <w:r>
-        <w:br/>
-        <w:t xml:space="preserve">Analysis of the dataset revealed significant differences in income proportions between educational levels. Higher income groups (&gt;50K) demonstrated a substantial association with higher educational accomplishment, whilst lower education levels tended to fall into the ≤50K category. Those with a doctorate or </w:t>
-      </w:r>
-      <w:r>
-        <w:lastRenderedPageBreak/>
-        <w:t>master's degree, for instance, are stacked toward the higher wage brackets. The chi-square test provided statistical support for these, confirming the study's hypothesis</w:t>
-      </w:r>
-      <w:r>
-        <w:t xml:space="preserve"> </w:t>
-      </w:r>
-      <w:r>
-        <w:t>regarding the relationship between education and income distribution.</w:t>
-      </w:r>
-    </w:p>
-    <w:p>
-      <w:pPr>
-        <w:pStyle w:val="Heading2"/>
-        <w:ind w:firstLine="720"/>
-      </w:pPr>
-      <w:bookmarkStart w:id="23" w:name="_Toc187076983"/>
-      <w:r>
-        <w:t>6.2 Interpretation of the results</w:t>
-      </w:r>
-      <w:bookmarkEnd w:id="23"/>
-    </w:p>
-    <w:p/>
-    <w:p>
-      <w:pPr>
-        <w:ind w:left="720"/>
-        <w:jc w:val="both"/>
-        <w:rPr>
-          <w:b/>
-          <w:bCs/>
-        </w:rPr>
       </w:pPr>
       <w:r>
         <w:rPr>
@@ -4430,6 +3987,7 @@
       </w:pPr>
       <w:bookmarkStart w:id="24" w:name="_Toc187076984"/>
       <w:r>
+        <w:lastRenderedPageBreak/>
         <w:t>6.3 Reasons and/or implications for future work, limitations of your study</w:t>
       </w:r>
       <w:bookmarkEnd w:id="24"/>
@@ -4728,11 +4286,15 @@
         </w:numPr>
         <w:rPr>
           <w:rFonts w:ascii="Times New Roman" w:eastAsia="Times New Roman" w:hAnsi="Times New Roman" w:cs="Times New Roman"/>
-        </w:rPr>
-      </w:pPr>
-      <w:r>
-        <w:rPr>
-          <w:rFonts w:ascii="Times New Roman" w:eastAsia="Times New Roman" w:hAnsi="Times New Roman" w:cs="Times New Roman"/>
+          <w:i/>
+          <w:iCs/>
+        </w:rPr>
+      </w:pPr>
+      <w:r>
+        <w:rPr>
+          <w:rFonts w:ascii="Times New Roman" w:eastAsia="Times New Roman" w:hAnsi="Times New Roman" w:cs="Times New Roman"/>
+          <w:i/>
+          <w:iCs/>
         </w:rPr>
         <w:t># Load library</w:t>
       </w:r>
@@ -4742,13 +4304,16 @@
         <w:pStyle w:val="ListParagraph"/>
         <w:rPr>
           <w:rFonts w:ascii="Times New Roman" w:eastAsia="Times New Roman" w:hAnsi="Times New Roman" w:cs="Times New Roman"/>
-        </w:rPr>
-      </w:pPr>
-      <w:r>
-        <w:rPr>
-          <w:rFonts w:ascii="Times New Roman" w:eastAsia="Times New Roman" w:hAnsi="Times New Roman" w:cs="Times New Roman"/>
-        </w:rPr>
-        <w:lastRenderedPageBreak/>
+          <w:i/>
+          <w:iCs/>
+        </w:rPr>
+      </w:pPr>
+      <w:r>
+        <w:rPr>
+          <w:rFonts w:ascii="Times New Roman" w:eastAsia="Times New Roman" w:hAnsi="Times New Roman" w:cs="Times New Roman"/>
+          <w:i/>
+          <w:iCs/>
+        </w:rPr>
         <w:t>library(ggplot2)</w:t>
       </w:r>
     </w:p>
@@ -4757,6 +4322,8 @@
         <w:pStyle w:val="ListParagraph"/>
         <w:rPr>
           <w:rFonts w:ascii="Times New Roman" w:eastAsia="Times New Roman" w:hAnsi="Times New Roman" w:cs="Times New Roman"/>
+          <w:i/>
+          <w:iCs/>
         </w:rPr>
       </w:pPr>
     </w:p>
@@ -4765,11 +4332,15 @@
         <w:pStyle w:val="ListParagraph"/>
         <w:rPr>
           <w:rFonts w:ascii="Times New Roman" w:eastAsia="Times New Roman" w:hAnsi="Times New Roman" w:cs="Times New Roman"/>
-        </w:rPr>
-      </w:pPr>
-      <w:r>
-        <w:rPr>
-          <w:rFonts w:ascii="Times New Roman" w:eastAsia="Times New Roman" w:hAnsi="Times New Roman" w:cs="Times New Roman"/>
+          <w:i/>
+          <w:iCs/>
+        </w:rPr>
+      </w:pPr>
+      <w:r>
+        <w:rPr>
+          <w:rFonts w:ascii="Times New Roman" w:eastAsia="Times New Roman" w:hAnsi="Times New Roman" w:cs="Times New Roman"/>
+          <w:i/>
+          <w:iCs/>
         </w:rPr>
         <w:t># Load the data</w:t>
       </w:r>
@@ -4779,11 +4350,15 @@
         <w:pStyle w:val="ListParagraph"/>
         <w:rPr>
           <w:rFonts w:ascii="Times New Roman" w:eastAsia="Times New Roman" w:hAnsi="Times New Roman" w:cs="Times New Roman"/>
-        </w:rPr>
-      </w:pPr>
-      <w:r>
-        <w:rPr>
-          <w:rFonts w:ascii="Times New Roman" w:eastAsia="Times New Roman" w:hAnsi="Times New Roman" w:cs="Times New Roman"/>
+          <w:i/>
+          <w:iCs/>
+        </w:rPr>
+      </w:pPr>
+      <w:r>
+        <w:rPr>
+          <w:rFonts w:ascii="Times New Roman" w:eastAsia="Times New Roman" w:hAnsi="Times New Roman" w:cs="Times New Roman"/>
+          <w:i/>
+          <w:iCs/>
         </w:rPr>
         <w:t xml:space="preserve">data &lt;- </w:t>
       </w:r>
@@ -4791,6 +4366,8 @@
       <w:r>
         <w:rPr>
           <w:rFonts w:ascii="Times New Roman" w:eastAsia="Times New Roman" w:hAnsi="Times New Roman" w:cs="Times New Roman"/>
+          <w:i/>
+          <w:iCs/>
         </w:rPr>
         <w:t>read.csv(</w:t>
       </w:r>
@@ -4798,6 +4375,8 @@
       <w:r>
         <w:rPr>
           <w:rFonts w:ascii="Times New Roman" w:eastAsia="Times New Roman" w:hAnsi="Times New Roman" w:cs="Times New Roman"/>
+          <w:i/>
+          <w:iCs/>
         </w:rPr>
         <w:t>"adult income1.csv")</w:t>
       </w:r>
@@ -4807,6 +4386,8 @@
         <w:pStyle w:val="ListParagraph"/>
         <w:rPr>
           <w:rFonts w:ascii="Times New Roman" w:eastAsia="Times New Roman" w:hAnsi="Times New Roman" w:cs="Times New Roman"/>
+          <w:i/>
+          <w:iCs/>
         </w:rPr>
       </w:pPr>
     </w:p>
@@ -4815,11 +4396,15 @@
         <w:pStyle w:val="ListParagraph"/>
         <w:rPr>
           <w:rFonts w:ascii="Times New Roman" w:eastAsia="Times New Roman" w:hAnsi="Times New Roman" w:cs="Times New Roman"/>
-        </w:rPr>
-      </w:pPr>
-      <w:r>
-        <w:rPr>
-          <w:rFonts w:ascii="Times New Roman" w:eastAsia="Times New Roman" w:hAnsi="Times New Roman" w:cs="Times New Roman"/>
+          <w:i/>
+          <w:iCs/>
+        </w:rPr>
+      </w:pPr>
+      <w:r>
+        <w:rPr>
+          <w:rFonts w:ascii="Times New Roman" w:eastAsia="Times New Roman" w:hAnsi="Times New Roman" w:cs="Times New Roman"/>
+          <w:i/>
+          <w:iCs/>
         </w:rPr>
         <w:t># Filter relevant columns</w:t>
       </w:r>
@@ -4829,12 +4414,16 @@
         <w:pStyle w:val="ListParagraph"/>
         <w:rPr>
           <w:rFonts w:ascii="Times New Roman" w:eastAsia="Times New Roman" w:hAnsi="Times New Roman" w:cs="Times New Roman"/>
+          <w:i/>
+          <w:iCs/>
         </w:rPr>
       </w:pPr>
       <w:proofErr w:type="spellStart"/>
       <w:r>
         <w:rPr>
           <w:rFonts w:ascii="Times New Roman" w:eastAsia="Times New Roman" w:hAnsi="Times New Roman" w:cs="Times New Roman"/>
+          <w:i/>
+          <w:iCs/>
         </w:rPr>
         <w:t>filtered_data</w:t>
       </w:r>
@@ -4842,6 +4431,8 @@
       <w:r>
         <w:rPr>
           <w:rFonts w:ascii="Times New Roman" w:eastAsia="Times New Roman" w:hAnsi="Times New Roman" w:cs="Times New Roman"/>
+          <w:i/>
+          <w:iCs/>
         </w:rPr>
         <w:t xml:space="preserve"> &lt;- </w:t>
       </w:r>
@@ -4849,6 +4440,8 @@
       <w:r>
         <w:rPr>
           <w:rFonts w:ascii="Times New Roman" w:eastAsia="Times New Roman" w:hAnsi="Times New Roman" w:cs="Times New Roman"/>
+          <w:i/>
+          <w:iCs/>
         </w:rPr>
         <w:t>data[</w:t>
       </w:r>
@@ -4856,6 +4449,8 @@
       <w:r>
         <w:rPr>
           <w:rFonts w:ascii="Times New Roman" w:eastAsia="Times New Roman" w:hAnsi="Times New Roman" w:cs="Times New Roman"/>
+          <w:i/>
+          <w:iCs/>
         </w:rPr>
         <w:t>, c("education", "income")]</w:t>
       </w:r>
@@ -4865,6 +4460,8 @@
         <w:pStyle w:val="ListParagraph"/>
         <w:rPr>
           <w:rFonts w:ascii="Times New Roman" w:eastAsia="Times New Roman" w:hAnsi="Times New Roman" w:cs="Times New Roman"/>
+          <w:i/>
+          <w:iCs/>
         </w:rPr>
       </w:pPr>
     </w:p>
@@ -4873,11 +4470,15 @@
         <w:pStyle w:val="ListParagraph"/>
         <w:rPr>
           <w:rFonts w:ascii="Times New Roman" w:eastAsia="Times New Roman" w:hAnsi="Times New Roman" w:cs="Times New Roman"/>
-        </w:rPr>
-      </w:pPr>
-      <w:r>
-        <w:rPr>
-          <w:rFonts w:ascii="Times New Roman" w:eastAsia="Times New Roman" w:hAnsi="Times New Roman" w:cs="Times New Roman"/>
+          <w:i/>
+          <w:iCs/>
+        </w:rPr>
+      </w:pPr>
+      <w:r>
+        <w:rPr>
+          <w:rFonts w:ascii="Times New Roman" w:eastAsia="Times New Roman" w:hAnsi="Times New Roman" w:cs="Times New Roman"/>
+          <w:i/>
+          <w:iCs/>
         </w:rPr>
         <w:t># Summarize data to calculate proportions</w:t>
       </w:r>
@@ -4887,11 +4488,15 @@
         <w:pStyle w:val="ListParagraph"/>
         <w:rPr>
           <w:rFonts w:ascii="Times New Roman" w:eastAsia="Times New Roman" w:hAnsi="Times New Roman" w:cs="Times New Roman"/>
-        </w:rPr>
-      </w:pPr>
-      <w:r>
-        <w:rPr>
-          <w:rFonts w:ascii="Times New Roman" w:eastAsia="Times New Roman" w:hAnsi="Times New Roman" w:cs="Times New Roman"/>
+          <w:i/>
+          <w:iCs/>
+        </w:rPr>
+      </w:pPr>
+      <w:r>
+        <w:rPr>
+          <w:rFonts w:ascii="Times New Roman" w:eastAsia="Times New Roman" w:hAnsi="Times New Roman" w:cs="Times New Roman"/>
+          <w:i/>
+          <w:iCs/>
         </w:rPr>
         <w:t xml:space="preserve">proportions &lt;- </w:t>
       </w:r>
@@ -4899,6 +4504,8 @@
       <w:r>
         <w:rPr>
           <w:rFonts w:ascii="Times New Roman" w:eastAsia="Times New Roman" w:hAnsi="Times New Roman" w:cs="Times New Roman"/>
+          <w:i/>
+          <w:iCs/>
         </w:rPr>
         <w:t>as.</w:t>
       </w:r>
@@ -4906,6 +4513,8 @@
       <w:r>
         <w:rPr>
           <w:rFonts w:ascii="Times New Roman" w:eastAsia="Times New Roman" w:hAnsi="Times New Roman" w:cs="Times New Roman"/>
+          <w:i/>
+          <w:iCs/>
         </w:rPr>
         <w:t>data.frame</w:t>
       </w:r>
@@ -4914,6 +4523,8 @@
       <w:r>
         <w:rPr>
           <w:rFonts w:ascii="Times New Roman" w:eastAsia="Times New Roman" w:hAnsi="Times New Roman" w:cs="Times New Roman"/>
+          <w:i/>
+          <w:iCs/>
         </w:rPr>
         <w:t>(</w:t>
       </w:r>
@@ -4921,6 +4532,8 @@
       <w:r>
         <w:rPr>
           <w:rFonts w:ascii="Times New Roman" w:eastAsia="Times New Roman" w:hAnsi="Times New Roman" w:cs="Times New Roman"/>
+          <w:i/>
+          <w:iCs/>
         </w:rPr>
         <w:t>prop.table</w:t>
       </w:r>
@@ -4928,6 +4541,8 @@
       <w:r>
         <w:rPr>
           <w:rFonts w:ascii="Times New Roman" w:eastAsia="Times New Roman" w:hAnsi="Times New Roman" w:cs="Times New Roman"/>
+          <w:i/>
+          <w:iCs/>
         </w:rPr>
         <w:t>(table(</w:t>
       </w:r>
@@ -4935,6 +4550,8 @@
       <w:r>
         <w:rPr>
           <w:rFonts w:ascii="Times New Roman" w:eastAsia="Times New Roman" w:hAnsi="Times New Roman" w:cs="Times New Roman"/>
+          <w:i/>
+          <w:iCs/>
         </w:rPr>
         <w:t>filtered_data$education</w:t>
       </w:r>
@@ -4942,6 +4559,8 @@
       <w:r>
         <w:rPr>
           <w:rFonts w:ascii="Times New Roman" w:eastAsia="Times New Roman" w:hAnsi="Times New Roman" w:cs="Times New Roman"/>
+          <w:i/>
+          <w:iCs/>
         </w:rPr>
         <w:t xml:space="preserve">, </w:t>
       </w:r>
@@ -4949,6 +4568,8 @@
       <w:r>
         <w:rPr>
           <w:rFonts w:ascii="Times New Roman" w:eastAsia="Times New Roman" w:hAnsi="Times New Roman" w:cs="Times New Roman"/>
+          <w:i/>
+          <w:iCs/>
         </w:rPr>
         <w:t>filtered_data$income</w:t>
       </w:r>
@@ -4956,6 +4577,8 @@
       <w:r>
         <w:rPr>
           <w:rFonts w:ascii="Times New Roman" w:eastAsia="Times New Roman" w:hAnsi="Times New Roman" w:cs="Times New Roman"/>
+          <w:i/>
+          <w:iCs/>
         </w:rPr>
         <w:t>), margin = 1))</w:t>
       </w:r>
@@ -4965,12 +4588,16 @@
         <w:pStyle w:val="ListParagraph"/>
         <w:rPr>
           <w:rFonts w:ascii="Times New Roman" w:eastAsia="Times New Roman" w:hAnsi="Times New Roman" w:cs="Times New Roman"/>
+          <w:i/>
+          <w:iCs/>
         </w:rPr>
       </w:pPr>
       <w:proofErr w:type="spellStart"/>
       <w:r>
         <w:rPr>
           <w:rFonts w:ascii="Times New Roman" w:eastAsia="Times New Roman" w:hAnsi="Times New Roman" w:cs="Times New Roman"/>
+          <w:i/>
+          <w:iCs/>
         </w:rPr>
         <w:t>colnames</w:t>
       </w:r>
@@ -4978,6 +4605,8 @@
       <w:r>
         <w:rPr>
           <w:rFonts w:ascii="Times New Roman" w:eastAsia="Times New Roman" w:hAnsi="Times New Roman" w:cs="Times New Roman"/>
+          <w:i/>
+          <w:iCs/>
         </w:rPr>
         <w:t xml:space="preserve">(proportions) &lt;- </w:t>
       </w:r>
@@ -4985,6 +4614,8 @@
       <w:r>
         <w:rPr>
           <w:rFonts w:ascii="Times New Roman" w:eastAsia="Times New Roman" w:hAnsi="Times New Roman" w:cs="Times New Roman"/>
+          <w:i/>
+          <w:iCs/>
         </w:rPr>
         <w:t>c(</w:t>
       </w:r>
@@ -4992,6 +4623,8 @@
       <w:r>
         <w:rPr>
           <w:rFonts w:ascii="Times New Roman" w:eastAsia="Times New Roman" w:hAnsi="Times New Roman" w:cs="Times New Roman"/>
+          <w:i/>
+          <w:iCs/>
         </w:rPr>
         <w:t>"Education", "Income", "Proportion")</w:t>
       </w:r>
@@ -5001,6 +4634,8 @@
         <w:pStyle w:val="ListParagraph"/>
         <w:rPr>
           <w:rFonts w:ascii="Times New Roman" w:eastAsia="Times New Roman" w:hAnsi="Times New Roman" w:cs="Times New Roman"/>
+          <w:i/>
+          <w:iCs/>
         </w:rPr>
       </w:pPr>
     </w:p>
@@ -5009,11 +4644,15 @@
         <w:pStyle w:val="ListParagraph"/>
         <w:rPr>
           <w:rFonts w:ascii="Times New Roman" w:eastAsia="Times New Roman" w:hAnsi="Times New Roman" w:cs="Times New Roman"/>
-        </w:rPr>
-      </w:pPr>
-      <w:r>
-        <w:rPr>
-          <w:rFonts w:ascii="Times New Roman" w:eastAsia="Times New Roman" w:hAnsi="Times New Roman" w:cs="Times New Roman"/>
+          <w:i/>
+          <w:iCs/>
+        </w:rPr>
+      </w:pPr>
+      <w:r>
+        <w:rPr>
+          <w:rFonts w:ascii="Times New Roman" w:eastAsia="Times New Roman" w:hAnsi="Times New Roman" w:cs="Times New Roman"/>
+          <w:i/>
+          <w:iCs/>
         </w:rPr>
         <w:t># Create a stacked bar plot</w:t>
       </w:r>
@@ -5023,6 +4662,8 @@
         <w:pStyle w:val="ListParagraph"/>
         <w:rPr>
           <w:rFonts w:ascii="Times New Roman" w:eastAsia="Times New Roman" w:hAnsi="Times New Roman" w:cs="Times New Roman"/>
+          <w:i/>
+          <w:iCs/>
         </w:rPr>
       </w:pPr>
       <w:proofErr w:type="spellStart"/>
@@ -5030,6 +4671,8 @@
       <w:r>
         <w:rPr>
           <w:rFonts w:ascii="Times New Roman" w:eastAsia="Times New Roman" w:hAnsi="Times New Roman" w:cs="Times New Roman"/>
+          <w:i/>
+          <w:iCs/>
         </w:rPr>
         <w:t>ggplot</w:t>
       </w:r>
@@ -5037,6 +4680,8 @@
       <w:r>
         <w:rPr>
           <w:rFonts w:ascii="Times New Roman" w:eastAsia="Times New Roman" w:hAnsi="Times New Roman" w:cs="Times New Roman"/>
+          <w:i/>
+          <w:iCs/>
         </w:rPr>
         <w:t>(</w:t>
       </w:r>
@@ -5044,6 +4689,8 @@
       <w:r>
         <w:rPr>
           <w:rFonts w:ascii="Times New Roman" w:eastAsia="Times New Roman" w:hAnsi="Times New Roman" w:cs="Times New Roman"/>
+          <w:i/>
+          <w:iCs/>
         </w:rPr>
         <w:t xml:space="preserve">proportions, </w:t>
       </w:r>
@@ -5051,6 +4698,8 @@
       <w:r>
         <w:rPr>
           <w:rFonts w:ascii="Times New Roman" w:eastAsia="Times New Roman" w:hAnsi="Times New Roman" w:cs="Times New Roman"/>
+          <w:i/>
+          <w:iCs/>
         </w:rPr>
         <w:t>aes</w:t>
       </w:r>
@@ -5058,6 +4707,8 @@
       <w:r>
         <w:rPr>
           <w:rFonts w:ascii="Times New Roman" w:eastAsia="Times New Roman" w:hAnsi="Times New Roman" w:cs="Times New Roman"/>
+          <w:i/>
+          <w:iCs/>
         </w:rPr>
         <w:t>(x = Education, y = Proportion, fill = Income)) +</w:t>
       </w:r>
@@ -5067,11 +4718,15 @@
         <w:pStyle w:val="ListParagraph"/>
         <w:rPr>
           <w:rFonts w:ascii="Times New Roman" w:eastAsia="Times New Roman" w:hAnsi="Times New Roman" w:cs="Times New Roman"/>
-        </w:rPr>
-      </w:pPr>
-      <w:r>
-        <w:rPr>
-          <w:rFonts w:ascii="Times New Roman" w:eastAsia="Times New Roman" w:hAnsi="Times New Roman" w:cs="Times New Roman"/>
+          <w:i/>
+          <w:iCs/>
+        </w:rPr>
+      </w:pPr>
+      <w:r>
+        <w:rPr>
+          <w:rFonts w:ascii="Times New Roman" w:eastAsia="Times New Roman" w:hAnsi="Times New Roman" w:cs="Times New Roman"/>
+          <w:i/>
+          <w:iCs/>
         </w:rPr>
         <w:t xml:space="preserve">  </w:t>
       </w:r>
@@ -5079,6 +4734,8 @@
       <w:r>
         <w:rPr>
           <w:rFonts w:ascii="Times New Roman" w:eastAsia="Times New Roman" w:hAnsi="Times New Roman" w:cs="Times New Roman"/>
+          <w:i/>
+          <w:iCs/>
         </w:rPr>
         <w:t>geom_</w:t>
       </w:r>
@@ -5086,6 +4743,8 @@
       <w:r>
         <w:rPr>
           <w:rFonts w:ascii="Times New Roman" w:eastAsia="Times New Roman" w:hAnsi="Times New Roman" w:cs="Times New Roman"/>
+          <w:i/>
+          <w:iCs/>
         </w:rPr>
         <w:t>bar</w:t>
       </w:r>
@@ -5093,6 +4752,8 @@
       <w:r>
         <w:rPr>
           <w:rFonts w:ascii="Times New Roman" w:eastAsia="Times New Roman" w:hAnsi="Times New Roman" w:cs="Times New Roman"/>
+          <w:i/>
+          <w:iCs/>
         </w:rPr>
         <w:t>(</w:t>
       </w:r>
@@ -5100,6 +4761,8 @@
       <w:r>
         <w:rPr>
           <w:rFonts w:ascii="Times New Roman" w:eastAsia="Times New Roman" w:hAnsi="Times New Roman" w:cs="Times New Roman"/>
+          <w:i/>
+          <w:iCs/>
         </w:rPr>
         <w:t>stat = "identity", position = "stack") +</w:t>
       </w:r>
@@ -5109,18 +4772,25 @@
         <w:pStyle w:val="ListParagraph"/>
         <w:rPr>
           <w:rFonts w:ascii="Times New Roman" w:eastAsia="Times New Roman" w:hAnsi="Times New Roman" w:cs="Times New Roman"/>
-        </w:rPr>
-      </w:pPr>
-      <w:r>
-        <w:rPr>
-          <w:rFonts w:ascii="Times New Roman" w:eastAsia="Times New Roman" w:hAnsi="Times New Roman" w:cs="Times New Roman"/>
-        </w:rPr>
+          <w:i/>
+          <w:iCs/>
+        </w:rPr>
+      </w:pPr>
+      <w:r>
+        <w:rPr>
+          <w:rFonts w:ascii="Times New Roman" w:eastAsia="Times New Roman" w:hAnsi="Times New Roman" w:cs="Times New Roman"/>
+          <w:i/>
+          <w:iCs/>
+        </w:rPr>
+        <w:lastRenderedPageBreak/>
         <w:t xml:space="preserve">  </w:t>
       </w:r>
       <w:proofErr w:type="spellStart"/>
       <w:r>
         <w:rPr>
           <w:rFonts w:ascii="Times New Roman" w:eastAsia="Times New Roman" w:hAnsi="Times New Roman" w:cs="Times New Roman"/>
+          <w:i/>
+          <w:iCs/>
         </w:rPr>
         <w:t>theme_</w:t>
       </w:r>
@@ -5128,6 +4798,8 @@
       <w:r>
         <w:rPr>
           <w:rFonts w:ascii="Times New Roman" w:eastAsia="Times New Roman" w:hAnsi="Times New Roman" w:cs="Times New Roman"/>
+          <w:i/>
+          <w:iCs/>
         </w:rPr>
         <w:t>minimal</w:t>
       </w:r>
@@ -5135,6 +4807,8 @@
       <w:r>
         <w:rPr>
           <w:rFonts w:ascii="Times New Roman" w:eastAsia="Times New Roman" w:hAnsi="Times New Roman" w:cs="Times New Roman"/>
+          <w:i/>
+          <w:iCs/>
         </w:rPr>
         <w:t>(</w:t>
       </w:r>
@@ -5142,6 +4816,8 @@
       <w:r>
         <w:rPr>
           <w:rFonts w:ascii="Times New Roman" w:eastAsia="Times New Roman" w:hAnsi="Times New Roman" w:cs="Times New Roman"/>
+          <w:i/>
+          <w:iCs/>
         </w:rPr>
         <w:t>) +</w:t>
       </w:r>
@@ -5151,11 +4827,15 @@
         <w:pStyle w:val="ListParagraph"/>
         <w:rPr>
           <w:rFonts w:ascii="Times New Roman" w:eastAsia="Times New Roman" w:hAnsi="Times New Roman" w:cs="Times New Roman"/>
-        </w:rPr>
-      </w:pPr>
-      <w:r>
-        <w:rPr>
-          <w:rFonts w:ascii="Times New Roman" w:eastAsia="Times New Roman" w:hAnsi="Times New Roman" w:cs="Times New Roman"/>
+          <w:i/>
+          <w:iCs/>
+        </w:rPr>
+      </w:pPr>
+      <w:r>
+        <w:rPr>
+          <w:rFonts w:ascii="Times New Roman" w:eastAsia="Times New Roman" w:hAnsi="Times New Roman" w:cs="Times New Roman"/>
+          <w:i/>
+          <w:iCs/>
         </w:rPr>
         <w:t xml:space="preserve">  </w:t>
       </w:r>
@@ -5163,6 +4843,8 @@
       <w:r>
         <w:rPr>
           <w:rFonts w:ascii="Times New Roman" w:eastAsia="Times New Roman" w:hAnsi="Times New Roman" w:cs="Times New Roman"/>
+          <w:i/>
+          <w:iCs/>
         </w:rPr>
         <w:t>labs(</w:t>
       </w:r>
@@ -5170,6 +4852,8 @@
       <w:r>
         <w:rPr>
           <w:rFonts w:ascii="Times New Roman" w:eastAsia="Times New Roman" w:hAnsi="Times New Roman" w:cs="Times New Roman"/>
+          <w:i/>
+          <w:iCs/>
         </w:rPr>
         <w:t>title = "Proportion of Income by Education Level",</w:t>
       </w:r>
@@ -5179,11 +4863,15 @@
         <w:pStyle w:val="ListParagraph"/>
         <w:rPr>
           <w:rFonts w:ascii="Times New Roman" w:eastAsia="Times New Roman" w:hAnsi="Times New Roman" w:cs="Times New Roman"/>
-        </w:rPr>
-      </w:pPr>
-      <w:r>
-        <w:rPr>
-          <w:rFonts w:ascii="Times New Roman" w:eastAsia="Times New Roman" w:hAnsi="Times New Roman" w:cs="Times New Roman"/>
+          <w:i/>
+          <w:iCs/>
+        </w:rPr>
+      </w:pPr>
+      <w:r>
+        <w:rPr>
+          <w:rFonts w:ascii="Times New Roman" w:eastAsia="Times New Roman" w:hAnsi="Times New Roman" w:cs="Times New Roman"/>
+          <w:i/>
+          <w:iCs/>
         </w:rPr>
         <w:t xml:space="preserve">       x = "Education Level",</w:t>
       </w:r>
@@ -5193,11 +4881,15 @@
         <w:pStyle w:val="ListParagraph"/>
         <w:rPr>
           <w:rFonts w:ascii="Times New Roman" w:eastAsia="Times New Roman" w:hAnsi="Times New Roman" w:cs="Times New Roman"/>
-        </w:rPr>
-      </w:pPr>
-      <w:r>
-        <w:rPr>
-          <w:rFonts w:ascii="Times New Roman" w:eastAsia="Times New Roman" w:hAnsi="Times New Roman" w:cs="Times New Roman"/>
+          <w:i/>
+          <w:iCs/>
+        </w:rPr>
+      </w:pPr>
+      <w:r>
+        <w:rPr>
+          <w:rFonts w:ascii="Times New Roman" w:eastAsia="Times New Roman" w:hAnsi="Times New Roman" w:cs="Times New Roman"/>
+          <w:i/>
+          <w:iCs/>
         </w:rPr>
         <w:t xml:space="preserve">       y = "Proportion",</w:t>
       </w:r>
@@ -5207,11 +4899,15 @@
         <w:pStyle w:val="ListParagraph"/>
         <w:rPr>
           <w:rFonts w:ascii="Times New Roman" w:eastAsia="Times New Roman" w:hAnsi="Times New Roman" w:cs="Times New Roman"/>
-        </w:rPr>
-      </w:pPr>
-      <w:r>
-        <w:rPr>
-          <w:rFonts w:ascii="Times New Roman" w:eastAsia="Times New Roman" w:hAnsi="Times New Roman" w:cs="Times New Roman"/>
+          <w:i/>
+          <w:iCs/>
+        </w:rPr>
+      </w:pPr>
+      <w:r>
+        <w:rPr>
+          <w:rFonts w:ascii="Times New Roman" w:eastAsia="Times New Roman" w:hAnsi="Times New Roman" w:cs="Times New Roman"/>
+          <w:i/>
+          <w:iCs/>
         </w:rPr>
         <w:t xml:space="preserve">       fill = "Income") +</w:t>
       </w:r>
@@ -5221,11 +4917,15 @@
         <w:pStyle w:val="ListParagraph"/>
         <w:rPr>
           <w:rFonts w:ascii="Times New Roman" w:eastAsia="Times New Roman" w:hAnsi="Times New Roman" w:cs="Times New Roman"/>
-        </w:rPr>
-      </w:pPr>
-      <w:r>
-        <w:rPr>
-          <w:rFonts w:ascii="Times New Roman" w:eastAsia="Times New Roman" w:hAnsi="Times New Roman" w:cs="Times New Roman"/>
+          <w:i/>
+          <w:iCs/>
+        </w:rPr>
+      </w:pPr>
+      <w:r>
+        <w:rPr>
+          <w:rFonts w:ascii="Times New Roman" w:eastAsia="Times New Roman" w:hAnsi="Times New Roman" w:cs="Times New Roman"/>
+          <w:i/>
+          <w:iCs/>
         </w:rPr>
         <w:t xml:space="preserve">  </w:t>
       </w:r>
@@ -5233,6 +4933,8 @@
       <w:r>
         <w:rPr>
           <w:rFonts w:ascii="Times New Roman" w:eastAsia="Times New Roman" w:hAnsi="Times New Roman" w:cs="Times New Roman"/>
+          <w:i/>
+          <w:iCs/>
         </w:rPr>
         <w:t>theme(</w:t>
       </w:r>
@@ -5241,6 +4943,8 @@
       <w:r>
         <w:rPr>
           <w:rFonts w:ascii="Times New Roman" w:eastAsia="Times New Roman" w:hAnsi="Times New Roman" w:cs="Times New Roman"/>
+          <w:i/>
+          <w:iCs/>
         </w:rPr>
         <w:t>axis.text.x</w:t>
       </w:r>
@@ -5248,6 +4952,8 @@
       <w:r>
         <w:rPr>
           <w:rFonts w:ascii="Times New Roman" w:eastAsia="Times New Roman" w:hAnsi="Times New Roman" w:cs="Times New Roman"/>
+          <w:i/>
+          <w:iCs/>
         </w:rPr>
         <w:t xml:space="preserve"> = </w:t>
       </w:r>
@@ -5255,6 +4961,8 @@
       <w:r>
         <w:rPr>
           <w:rFonts w:ascii="Times New Roman" w:eastAsia="Times New Roman" w:hAnsi="Times New Roman" w:cs="Times New Roman"/>
+          <w:i/>
+          <w:iCs/>
         </w:rPr>
         <w:t>element_text</w:t>
       </w:r>
@@ -5262,6 +4970,8 @@
       <w:r>
         <w:rPr>
           <w:rFonts w:ascii="Times New Roman" w:eastAsia="Times New Roman" w:hAnsi="Times New Roman" w:cs="Times New Roman"/>
+          <w:i/>
+          <w:iCs/>
         </w:rPr>
         <w:t xml:space="preserve">(angle = 45, </w:t>
       </w:r>
@@ -5269,6 +4979,8 @@
       <w:r>
         <w:rPr>
           <w:rFonts w:ascii="Times New Roman" w:eastAsia="Times New Roman" w:hAnsi="Times New Roman" w:cs="Times New Roman"/>
+          <w:i/>
+          <w:iCs/>
         </w:rPr>
         <w:t>hjust</w:t>
       </w:r>
@@ -5276,6 +4988,8 @@
       <w:r>
         <w:rPr>
           <w:rFonts w:ascii="Times New Roman" w:eastAsia="Times New Roman" w:hAnsi="Times New Roman" w:cs="Times New Roman"/>
+          <w:i/>
+          <w:iCs/>
         </w:rPr>
         <w:t xml:space="preserve"> = 1))</w:t>
       </w:r>
@@ -5285,6 +4999,8 @@
         <w:pStyle w:val="ListParagraph"/>
         <w:rPr>
           <w:rFonts w:ascii="Times New Roman" w:eastAsia="Times New Roman" w:hAnsi="Times New Roman" w:cs="Times New Roman"/>
+          <w:i/>
+          <w:iCs/>
         </w:rPr>
       </w:pPr>
     </w:p>
@@ -5293,11 +5009,15 @@
         <w:pStyle w:val="ListParagraph"/>
         <w:rPr>
           <w:rFonts w:ascii="Times New Roman" w:eastAsia="Times New Roman" w:hAnsi="Times New Roman" w:cs="Times New Roman"/>
-        </w:rPr>
-      </w:pPr>
-      <w:r>
-        <w:rPr>
-          <w:rFonts w:ascii="Times New Roman" w:eastAsia="Times New Roman" w:hAnsi="Times New Roman" w:cs="Times New Roman"/>
+          <w:i/>
+          <w:iCs/>
+        </w:rPr>
+      </w:pPr>
+      <w:r>
+        <w:rPr>
+          <w:rFonts w:ascii="Times New Roman" w:eastAsia="Times New Roman" w:hAnsi="Times New Roman" w:cs="Times New Roman"/>
+          <w:i/>
+          <w:iCs/>
         </w:rPr>
         <w:t># Perform a chi-squared test</w:t>
       </w:r>
@@ -5307,12 +5027,16 @@
         <w:pStyle w:val="ListParagraph"/>
         <w:rPr>
           <w:rFonts w:ascii="Times New Roman" w:eastAsia="Times New Roman" w:hAnsi="Times New Roman" w:cs="Times New Roman"/>
+          <w:i/>
+          <w:iCs/>
         </w:rPr>
       </w:pPr>
       <w:proofErr w:type="spellStart"/>
       <w:r>
         <w:rPr>
           <w:rFonts w:ascii="Times New Roman" w:eastAsia="Times New Roman" w:hAnsi="Times New Roman" w:cs="Times New Roman"/>
+          <w:i/>
+          <w:iCs/>
         </w:rPr>
         <w:t>chi_test</w:t>
       </w:r>
@@ -5320,6 +5044,8 @@
       <w:r>
         <w:rPr>
           <w:rFonts w:ascii="Times New Roman" w:eastAsia="Times New Roman" w:hAnsi="Times New Roman" w:cs="Times New Roman"/>
+          <w:i/>
+          <w:iCs/>
         </w:rPr>
         <w:t xml:space="preserve"> &lt;- </w:t>
       </w:r>
@@ -5327,6 +5053,8 @@
       <w:r>
         <w:rPr>
           <w:rFonts w:ascii="Times New Roman" w:eastAsia="Times New Roman" w:hAnsi="Times New Roman" w:cs="Times New Roman"/>
+          <w:i/>
+          <w:iCs/>
         </w:rPr>
         <w:t>chisq.</w:t>
       </w:r>
@@ -5334,6 +5062,8 @@
       <w:r>
         <w:rPr>
           <w:rFonts w:ascii="Times New Roman" w:eastAsia="Times New Roman" w:hAnsi="Times New Roman" w:cs="Times New Roman"/>
+          <w:i/>
+          <w:iCs/>
         </w:rPr>
         <w:t>test</w:t>
       </w:r>
@@ -5341,6 +5071,8 @@
       <w:r>
         <w:rPr>
           <w:rFonts w:ascii="Times New Roman" w:eastAsia="Times New Roman" w:hAnsi="Times New Roman" w:cs="Times New Roman"/>
+          <w:i/>
+          <w:iCs/>
         </w:rPr>
         <w:t>(</w:t>
       </w:r>
@@ -5348,6 +5080,8 @@
       <w:r>
         <w:rPr>
           <w:rFonts w:ascii="Times New Roman" w:eastAsia="Times New Roman" w:hAnsi="Times New Roman" w:cs="Times New Roman"/>
+          <w:i/>
+          <w:iCs/>
         </w:rPr>
         <w:t>table(</w:t>
       </w:r>
@@ -5355,6 +5089,8 @@
       <w:r>
         <w:rPr>
           <w:rFonts w:ascii="Times New Roman" w:eastAsia="Times New Roman" w:hAnsi="Times New Roman" w:cs="Times New Roman"/>
+          <w:i/>
+          <w:iCs/>
         </w:rPr>
         <w:t>filtered_data$education</w:t>
       </w:r>
@@ -5362,6 +5098,8 @@
       <w:r>
         <w:rPr>
           <w:rFonts w:ascii="Times New Roman" w:eastAsia="Times New Roman" w:hAnsi="Times New Roman" w:cs="Times New Roman"/>
+          <w:i/>
+          <w:iCs/>
         </w:rPr>
         <w:t xml:space="preserve">, </w:t>
       </w:r>
@@ -5369,6 +5107,8 @@
       <w:r>
         <w:rPr>
           <w:rFonts w:ascii="Times New Roman" w:eastAsia="Times New Roman" w:hAnsi="Times New Roman" w:cs="Times New Roman"/>
+          <w:i/>
+          <w:iCs/>
         </w:rPr>
         <w:t>filtered_data$income</w:t>
       </w:r>
@@ -5376,6 +5116,8 @@
       <w:r>
         <w:rPr>
           <w:rFonts w:ascii="Times New Roman" w:eastAsia="Times New Roman" w:hAnsi="Times New Roman" w:cs="Times New Roman"/>
+          <w:i/>
+          <w:iCs/>
         </w:rPr>
         <w:t>))</w:t>
       </w:r>
@@ -5385,11 +5127,15 @@
         <w:pStyle w:val="ListParagraph"/>
         <w:rPr>
           <w:rFonts w:ascii="Times New Roman" w:eastAsia="Times New Roman" w:hAnsi="Times New Roman" w:cs="Times New Roman"/>
-        </w:rPr>
-      </w:pPr>
-      <w:r>
-        <w:rPr>
-          <w:rFonts w:ascii="Times New Roman" w:eastAsia="Times New Roman" w:hAnsi="Times New Roman" w:cs="Times New Roman"/>
+          <w:i/>
+          <w:iCs/>
+        </w:rPr>
+      </w:pPr>
+      <w:r>
+        <w:rPr>
+          <w:rFonts w:ascii="Times New Roman" w:eastAsia="Times New Roman" w:hAnsi="Times New Roman" w:cs="Times New Roman"/>
+          <w:i/>
+          <w:iCs/>
         </w:rPr>
         <w:t>print(</w:t>
       </w:r>
@@ -5397,6 +5143,8 @@
       <w:r>
         <w:rPr>
           <w:rFonts w:ascii="Times New Roman" w:eastAsia="Times New Roman" w:hAnsi="Times New Roman" w:cs="Times New Roman"/>
+          <w:i/>
+          <w:iCs/>
         </w:rPr>
         <w:t>chi_test</w:t>
       </w:r>
@@ -5404,6 +5152,8 @@
       <w:r>
         <w:rPr>
           <w:rFonts w:ascii="Times New Roman" w:eastAsia="Times New Roman" w:hAnsi="Times New Roman" w:cs="Times New Roman"/>
+          <w:i/>
+          <w:iCs/>
         </w:rPr>
         <w:t>).</w:t>
       </w:r>
@@ -11352,6 +11102,7 @@
   <w:style w:type="character" w:default="1" w:styleId="DefaultParagraphFont">
     <w:name w:val="Default Paragraph Font"/>
     <w:uiPriority w:val="1"/>
+    <w:semiHidden/>
     <w:unhideWhenUsed/>
   </w:style>
   <w:style w:type="table" w:default="1" w:styleId="TableNormal">
@@ -12396,129 +12147,6 @@
 </file>
 
 <file path=customXml/item1.xml><?xml version="1.0" encoding="utf-8"?>
-<?mso-contentType ?>
-<FormTemplates xmlns="http://schemas.microsoft.com/sharepoint/v3/contenttype/forms">
-  <Display>DocumentLibraryForm</Display>
-  <Edit>DocumentLibraryForm</Edit>
-  <New>DocumentLibraryForm</New>
-</FormTemplates>
-</file>
-
-<file path=customXml/item2.xml><?xml version="1.0" encoding="utf-8"?>
-<p:properties xmlns:p="http://schemas.microsoft.com/office/2006/metadata/properties" xmlns:xsi="http://www.w3.org/2001/XMLSchema-instance" xmlns:pc="http://schemas.microsoft.com/office/infopath/2007/PartnerControls">
-  <documentManagement>
-    <_activity xmlns="e0b66e2b-8ac0-4af7-b642-ec91160566fb" xsi:nil="true"/>
-  </documentManagement>
-</p:properties>
-</file>
-
-<file path=customXml/item3.xml><?xml version="1.0" encoding="utf-8"?>
-<b:Sources xmlns:b="http://schemas.openxmlformats.org/officeDocument/2006/bibliography" xmlns="http://schemas.openxmlformats.org/officeDocument/2006/bibliography" SelectedStyle="\APASixthEditionOfficeOnline.xsl" StyleName="APA" Version="6">
-  <b:Source>
-    <b:Tag>Nav18</b:Tag>
-    <b:SourceType>ConferenceProceedings</b:SourceType>
-    <b:Guid>{DFF343DD-2E2A-4D6B-976D-FB0867D6AD37}</b:Guid>
-    <b:Title>A Statistical Approach to Adult Census Income</b:Title>
-    <b:Year>2018</b:Year>
-    <b:City>Greater Noida</b:City>
-    <b:Publisher>IEEE</b:Publisher>
-    <b:Author>
-      <b:Author>
-        <b:NameList>
-          <b:Person>
-            <b:Last>Chakrabarty</b:Last>
-            <b:First>Sanket</b:First>
-            <b:Middle>Biswas Navoneel</b:Middle>
-          </b:Person>
-        </b:NameList>
-      </b:Author>
-    </b:Author>
-    <b:RefOrder>1</b:RefOrder>
-  </b:Source>
-  <b:Source>
-    <b:Tag>Placeholder1</b:Tag>
-    <b:SourceType>Report</b:SourceType>
-    <b:Guid>{1E73BFE0-6881-BB49-8036-3764552B8802}</b:Guid>
-    <b:Author>
-      <b:Author>
-        <b:NameList>
-          <b:Person>
-            <b:Last>Navoneel Chakrabarty</b:Last>
-            <b:First>Sanket</b:First>
-            <b:Middle>Biswas</b:Middle>
-          </b:Person>
-        </b:NameList>
-      </b:Author>
-    </b:Author>
-    <b:Title>A Statistical Approach to Adult Census Income Level Prediction</b:Title>
-    <b:Year>2018</b:Year>
-    <b:RefOrder>2</b:RefOrder>
-  </b:Source>
-  <b:Source>
-    <b:Tag>Che18</b:Tag>
-    <b:SourceType>Report</b:SourceType>
-    <b:Guid>{C408BB8E-6110-8B40-9B0E-95DA1ADE7E97}</b:Guid>
-    <b:Title>Predicting if income exceeds $50,000 per year based on 1994 US Census Data with Simple Classification Techniques</b:Title>
-    <b:Year>2018</b:Year>
-    <b:Author>
-      <b:Author>
-        <b:NameList>
-          <b:Person>
-            <b:Last>Chet Lemon</b:Last>
-            <b:First>Chris</b:First>
-            <b:Middle>Zelazo, Kesav Mulakaluri</b:Middle>
-          </b:Person>
-        </b:NameList>
-      </b:Author>
-    </b:Author>
-    <b:RefOrder>3</b:RefOrder>
-  </b:Source>
-  <b:Source>
-    <b:Tag>Gar77</b:Tag>
-    <b:SourceType>ConferenceProceedings</b:SourceType>
-    <b:Guid>{E044C60D-167F-4CE1-A476-E5341AC3069A}</b:Guid>
-    <b:Author>
-      <b:Author>
-        <b:NameList>
-          <b:Person>
-            <b:Last>Garn SM</b:Last>
-            <b:First>Bailey</b:First>
-            <b:Middle>SM,Cole PE,Higgins TT</b:Middle>
-          </b:Person>
-        </b:NameList>
-      </b:Author>
-    </b:Author>
-    <b:Title>Level of education, level of income, and level of fatness in adults</b:Title>
-    <b:Pages>721-725</b:Pages>
-    <b:Year>1977</b:Year>
-    <b:Publisher>ScienceDirect</b:Publisher>
-    <b:RefOrder>4</b:RefOrder>
-  </b:Source>
-  <b:Source>
-    <b:Tag>Pau56</b:Tag>
-    <b:SourceType>JournalArticle</b:SourceType>
-    <b:Guid>{9CC3ABE7-643A-42FF-8827-0D00180D96B2}</b:Guid>
-    <b:Author>
-      <b:Author>
-        <b:NameList>
-          <b:Person>
-            <b:Last>Paul C. Glick</b:Last>
-            <b:First>Herman</b:First>
-            <b:Middle>P. Miller</b:Middle>
-          </b:Person>
-        </b:NameList>
-      </b:Author>
-    </b:Author>
-    <b:Title>Educational Level and Potential Income</b:Title>
-    <b:Pages>307-312</b:Pages>
-    <b:Year>1956</b:Year>
-    <b:JournalName>American Sociological Review</b:JournalName>
-    <b:RefOrder>5</b:RefOrder>
-  </b:Source>
-</b:Sources>
-</file>
-
-<file path=customXml/item4.xml><?xml version="1.0" encoding="utf-8"?>
 <ct:contentTypeSchema xmlns:ct="http://schemas.microsoft.com/office/2006/metadata/contentType" xmlns:ma="http://schemas.microsoft.com/office/2006/metadata/properties/metaAttributes" ct:_="" ma:_="" ma:contentTypeName="Document" ma:contentTypeID="0x0101009B7AB4019A25F14E9AEB5769007937FC" ma:contentTypeVersion="10" ma:contentTypeDescription="Create a new document." ma:contentTypeScope="" ma:versionID="7a23a24596e5242a754a90151f0586ee">
   <xsd:schema xmlns:xsd="http://www.w3.org/2001/XMLSchema" xmlns:xs="http://www.w3.org/2001/XMLSchema" xmlns:p="http://schemas.microsoft.com/office/2006/metadata/properties" xmlns:ns3="e0b66e2b-8ac0-4af7-b642-ec91160566fb" targetNamespace="http://schemas.microsoft.com/office/2006/metadata/properties" ma:root="true" ma:fieldsID="d3f99188f4d3d607c0a2a89f4e5960d4" ns3:_="">
     <xsd:import namespace="e0b66e2b-8ac0-4af7-b642-ec91160566fb"/>
@@ -12698,33 +12326,130 @@
 </ct:contentTypeSchema>
 </file>
 
-<file path=customXml/itemProps1.xml><?xml version="1.0" encoding="utf-8"?>
-<ds:datastoreItem xmlns:ds="http://schemas.openxmlformats.org/officeDocument/2006/customXml" ds:itemID="{E606B5AD-2044-4472-A123-50A320222A43}">
-  <ds:schemaRefs>
-    <ds:schemaRef ds:uri="http://schemas.microsoft.com/sharepoint/v3/contenttype/forms"/>
-  </ds:schemaRefs>
-</ds:datastoreItem>
+<file path=customXml/item2.xml><?xml version="1.0" encoding="utf-8"?>
+<b:Sources xmlns:b="http://schemas.openxmlformats.org/officeDocument/2006/bibliography" xmlns="http://schemas.openxmlformats.org/officeDocument/2006/bibliography" SelectedStyle="\APASixthEditionOfficeOnline.xsl" StyleName="APA" Version="6">
+  <b:Source>
+    <b:Tag>Nav18</b:Tag>
+    <b:SourceType>ConferenceProceedings</b:SourceType>
+    <b:Guid>{DFF343DD-2E2A-4D6B-976D-FB0867D6AD37}</b:Guid>
+    <b:Title>A Statistical Approach to Adult Census Income</b:Title>
+    <b:Year>2018</b:Year>
+    <b:City>Greater Noida</b:City>
+    <b:Publisher>IEEE</b:Publisher>
+    <b:Author>
+      <b:Author>
+        <b:NameList>
+          <b:Person>
+            <b:Last>Chakrabarty</b:Last>
+            <b:First>Sanket</b:First>
+            <b:Middle>Biswas Navoneel</b:Middle>
+          </b:Person>
+        </b:NameList>
+      </b:Author>
+    </b:Author>
+    <b:RefOrder>1</b:RefOrder>
+  </b:Source>
+  <b:Source>
+    <b:Tag>Placeholder1</b:Tag>
+    <b:SourceType>Report</b:SourceType>
+    <b:Guid>{1E73BFE0-6881-BB49-8036-3764552B8802}</b:Guid>
+    <b:Author>
+      <b:Author>
+        <b:NameList>
+          <b:Person>
+            <b:Last>Navoneel Chakrabarty</b:Last>
+            <b:First>Sanket</b:First>
+            <b:Middle>Biswas</b:Middle>
+          </b:Person>
+        </b:NameList>
+      </b:Author>
+    </b:Author>
+    <b:Title>A Statistical Approach to Adult Census Income Level Prediction</b:Title>
+    <b:Year>2018</b:Year>
+    <b:RefOrder>2</b:RefOrder>
+  </b:Source>
+  <b:Source>
+    <b:Tag>Che18</b:Tag>
+    <b:SourceType>Report</b:SourceType>
+    <b:Guid>{C408BB8E-6110-8B40-9B0E-95DA1ADE7E97}</b:Guid>
+    <b:Title>Predicting if income exceeds $50,000 per year based on 1994 US Census Data with Simple Classification Techniques</b:Title>
+    <b:Year>2018</b:Year>
+    <b:Author>
+      <b:Author>
+        <b:NameList>
+          <b:Person>
+            <b:Last>Chet Lemon</b:Last>
+            <b:First>Chris</b:First>
+            <b:Middle>Zelazo, Kesav Mulakaluri</b:Middle>
+          </b:Person>
+        </b:NameList>
+      </b:Author>
+    </b:Author>
+    <b:RefOrder>3</b:RefOrder>
+  </b:Source>
+  <b:Source>
+    <b:Tag>Gar77</b:Tag>
+    <b:SourceType>ConferenceProceedings</b:SourceType>
+    <b:Guid>{E044C60D-167F-4CE1-A476-E5341AC3069A}</b:Guid>
+    <b:Author>
+      <b:Author>
+        <b:NameList>
+          <b:Person>
+            <b:Last>Garn SM</b:Last>
+            <b:First>Bailey</b:First>
+            <b:Middle>SM,Cole PE,Higgins TT</b:Middle>
+          </b:Person>
+        </b:NameList>
+      </b:Author>
+    </b:Author>
+    <b:Title>Level of education, level of income, and level of fatness in adults</b:Title>
+    <b:Pages>721-725</b:Pages>
+    <b:Year>1977</b:Year>
+    <b:Publisher>ScienceDirect</b:Publisher>
+    <b:RefOrder>4</b:RefOrder>
+  </b:Source>
+  <b:Source>
+    <b:Tag>Pau56</b:Tag>
+    <b:SourceType>JournalArticle</b:SourceType>
+    <b:Guid>{9CC3ABE7-643A-42FF-8827-0D00180D96B2}</b:Guid>
+    <b:Author>
+      <b:Author>
+        <b:NameList>
+          <b:Person>
+            <b:Last>Paul C. Glick</b:Last>
+            <b:First>Herman</b:First>
+            <b:Middle>P. Miller</b:Middle>
+          </b:Person>
+        </b:NameList>
+      </b:Author>
+    </b:Author>
+    <b:Title>Educational Level and Potential Income</b:Title>
+    <b:Pages>307-312</b:Pages>
+    <b:Year>1956</b:Year>
+    <b:JournalName>American Sociological Review</b:JournalName>
+    <b:RefOrder>5</b:RefOrder>
+  </b:Source>
+</b:Sources>
 </file>
 
-<file path=customXml/itemProps2.xml><?xml version="1.0" encoding="utf-8"?>
-<ds:datastoreItem xmlns:ds="http://schemas.openxmlformats.org/officeDocument/2006/customXml" ds:itemID="{3ED648F4-F007-493A-9BA3-053D52EF747C}">
-  <ds:schemaRefs>
-    <ds:schemaRef ds:uri="http://schemas.microsoft.com/office/2006/metadata/properties"/>
-    <ds:schemaRef ds:uri="http://schemas.microsoft.com/office/infopath/2007/PartnerControls"/>
-    <ds:schemaRef ds:uri="e0b66e2b-8ac0-4af7-b642-ec91160566fb"/>
-  </ds:schemaRefs>
-</ds:datastoreItem>
+<file path=customXml/item3.xml><?xml version="1.0" encoding="utf-8"?>
+<p:properties xmlns:p="http://schemas.microsoft.com/office/2006/metadata/properties" xmlns:xsi="http://www.w3.org/2001/XMLSchema-instance" xmlns:pc="http://schemas.microsoft.com/office/infopath/2007/PartnerControls">
+  <documentManagement>
+    <_activity xmlns="e0b66e2b-8ac0-4af7-b642-ec91160566fb" xsi:nil="true"/>
+  </documentManagement>
+</p:properties>
 </file>
 
-<file path=customXml/itemProps3.xml><?xml version="1.0" encoding="utf-8"?>
-<ds:datastoreItem xmlns:ds="http://schemas.openxmlformats.org/officeDocument/2006/customXml" ds:itemID="{57485CB0-C025-45AF-8685-E9514E262150}">
-  <ds:schemaRefs>
-    <ds:schemaRef ds:uri="http://schemas.openxmlformats.org/officeDocument/2006/bibliography"/>
-  </ds:schemaRefs>
-</ds:datastoreItem>
+<file path=customXml/item4.xml><?xml version="1.0" encoding="utf-8"?>
+<?mso-contentType ?>
+<FormTemplates xmlns="http://schemas.microsoft.com/sharepoint/v3/contenttype/forms">
+  <Display>DocumentLibraryForm</Display>
+  <Edit>DocumentLibraryForm</Edit>
+  <New>DocumentLibraryForm</New>
+</FormTemplates>
 </file>
 
-<file path=customXml/itemProps4.xml><?xml version="1.0" encoding="utf-8"?>
+<file path=customXml/itemProps1.xml><?xml version="1.0" encoding="utf-8"?>
 <ds:datastoreItem xmlns:ds="http://schemas.openxmlformats.org/officeDocument/2006/customXml" ds:itemID="{7CA74F44-4AFB-4F55-BE96-C2A6BDD784F6}">
   <ds:schemaRefs>
     <ds:schemaRef ds:uri="http://schemas.microsoft.com/office/2006/metadata/contentType"/>
@@ -12740,4 +12465,30 @@
     <ds:schemaRef ds:uri="http://schemas.microsoft.com/internal/obd"/>
   </ds:schemaRefs>
 </ds:datastoreItem>
+</file>
+
+<file path=customXml/itemProps2.xml><?xml version="1.0" encoding="utf-8"?>
+<ds:datastoreItem xmlns:ds="http://schemas.openxmlformats.org/officeDocument/2006/customXml" ds:itemID="{57485CB0-C025-45AF-8685-E9514E262150}">
+  <ds:schemaRefs>
+    <ds:schemaRef ds:uri="http://schemas.openxmlformats.org/officeDocument/2006/bibliography"/>
+  </ds:schemaRefs>
+</ds:datastoreItem>
+</file>
+
+<file path=customXml/itemProps3.xml><?xml version="1.0" encoding="utf-8"?>
+<ds:datastoreItem xmlns:ds="http://schemas.openxmlformats.org/officeDocument/2006/customXml" ds:itemID="{3ED648F4-F007-493A-9BA3-053D52EF747C}">
+  <ds:schemaRefs>
+    <ds:schemaRef ds:uri="http://schemas.microsoft.com/office/2006/metadata/properties"/>
+    <ds:schemaRef ds:uri="http://schemas.microsoft.com/office/infopath/2007/PartnerControls"/>
+    <ds:schemaRef ds:uri="e0b66e2b-8ac0-4af7-b642-ec91160566fb"/>
+  </ds:schemaRefs>
+</ds:datastoreItem>
+</file>
+
+<file path=customXml/itemProps4.xml><?xml version="1.0" encoding="utf-8"?>
+<ds:datastoreItem xmlns:ds="http://schemas.openxmlformats.org/officeDocument/2006/customXml" ds:itemID="{E606B5AD-2044-4472-A123-50A320222A43}">
+  <ds:schemaRefs>
+    <ds:schemaRef ds:uri="http://schemas.microsoft.com/sharepoint/v3/contenttype/forms"/>
+  </ds:schemaRefs>
+</ds:datastoreItem>
 </file>
</xml_diff>

<commit_message>
updating table of contents with new page numbers
</commit_message>
<xml_diff>
--- a/report/7COM1079_Final report_2.12.24-2.docx
+++ b/report/7COM1079_Final report_2.12.24-2.docx
@@ -1778,7 +1778,7 @@
                 <w:noProof/>
                 <w:webHidden/>
               </w:rPr>
-              <w:t>7</w:t>
+              <w:t>6</w:t>
             </w:r>
             <w:r>
               <w:rPr>
@@ -1846,7 +1846,7 @@
                 <w:noProof/>
                 <w:webHidden/>
               </w:rPr>
-              <w:t>8</w:t>
+              <w:t>7</w:t>
             </w:r>
             <w:r>
               <w:rPr>
@@ -1914,7 +1914,7 @@
                 <w:noProof/>
                 <w:webHidden/>
               </w:rPr>
-              <w:t>8</w:t>
+              <w:t>7</w:t>
             </w:r>
             <w:r>
               <w:rPr>
@@ -1982,7 +1982,7 @@
                 <w:noProof/>
                 <w:webHidden/>
               </w:rPr>
-              <w:t>8</w:t>
+              <w:t>7</w:t>
             </w:r>
             <w:r>
               <w:rPr>
@@ -2050,7 +2050,7 @@
                 <w:noProof/>
                 <w:webHidden/>
               </w:rPr>
-              <w:t>8</w:t>
+              <w:t>7</w:t>
             </w:r>
             <w:r>
               <w:rPr>
@@ -2118,7 +2118,7 @@
                 <w:noProof/>
                 <w:webHidden/>
               </w:rPr>
-              <w:t>9</w:t>
+              <w:t>7</w:t>
             </w:r>
             <w:r>
               <w:rPr>
@@ -2186,7 +2186,7 @@
                 <w:noProof/>
                 <w:webHidden/>
               </w:rPr>
-              <w:t>9</w:t>
+              <w:t>8</w:t>
             </w:r>
             <w:r>
               <w:rPr>
@@ -2254,7 +2254,7 @@
                 <w:noProof/>
                 <w:webHidden/>
               </w:rPr>
-              <w:t>9</w:t>
+              <w:t>8</w:t>
             </w:r>
             <w:r>
               <w:rPr>
@@ -2322,7 +2322,7 @@
                 <w:noProof/>
                 <w:webHidden/>
               </w:rPr>
-              <w:t>9</w:t>
+              <w:t>8</w:t>
             </w:r>
             <w:r>
               <w:rPr>

</xml_diff>